<commit_message>
Encabezado y reemplazo de visualizaciones escaladas
</commit_message>
<xml_diff>
--- a/entrega_1/doc/Visualizaciones.docx
+++ b/entrega_1/doc/Visualizaciones.docx
@@ -4,7 +4,6 @@
   <w:body>
     <w:p>
       <w:pPr>
-        <w:jc w:val="center"/>
         <w:rPr>
           <w:rFonts w:ascii="Arial" w:hAnsi="Arial" w:cs="Arial"/>
           <w:b/>
@@ -19,54 +18,58 @@
           <w:bCs/>
           <w:lang w:val="es-ES"/>
         </w:rPr>
-        <w:t>Visualizaciones</w:t>
-      </w:r>
-    </w:p>
-    <w:p>
-      <w:pPr>
-        <w:jc w:val="both"/>
+        <w:t xml:space="preserve">ENTREGA 1 – PROYECTO GRUPAL: </w:t>
+      </w:r>
+      <w:proofErr w:type="spellStart"/>
+      <w:r>
         <w:rPr>
           <w:rFonts w:ascii="Arial" w:hAnsi="Arial" w:cs="Arial"/>
           <w:b/>
           <w:bCs/>
-          <w:sz w:val="20"/>
-          <w:szCs w:val="20"/>
-          <w:lang w:val="es-ES"/>
-        </w:rPr>
-      </w:pPr>
+          <w:lang w:val="es-ES"/>
+        </w:rPr>
+        <w:t>Drug</w:t>
+      </w:r>
+      <w:proofErr w:type="spellEnd"/>
       <w:r>
         <w:rPr>
           <w:rFonts w:ascii="Arial" w:hAnsi="Arial" w:cs="Arial"/>
           <w:b/>
           <w:bCs/>
-          <w:sz w:val="20"/>
-          <w:szCs w:val="20"/>
-          <w:lang w:val="es-ES"/>
-        </w:rPr>
-        <w:t>¿Cómo están distribuidos los hombres y las mujeres dentro de la muestra?</w:t>
-      </w:r>
+          <w:lang w:val="es-ES"/>
+        </w:rPr>
+        <w:t xml:space="preserve"> </w:t>
+      </w:r>
+      <w:proofErr w:type="spellStart"/>
       <w:r>
         <w:rPr>
           <w:rFonts w:ascii="Arial" w:hAnsi="Arial" w:cs="Arial"/>
           <w:b/>
           <w:bCs/>
-          <w:sz w:val="20"/>
-          <w:szCs w:val="20"/>
-          <w:lang w:val="es-ES"/>
-        </w:rPr>
-        <w:t xml:space="preserve"> </w:t>
-      </w:r>
+          <w:lang w:val="es-ES"/>
+        </w:rPr>
+        <w:t>Consumption</w:t>
+      </w:r>
+      <w:proofErr w:type="spellEnd"/>
       <w:r>
         <w:rPr>
           <w:rFonts w:ascii="Arial" w:hAnsi="Arial" w:cs="Arial"/>
           <w:b/>
           <w:bCs/>
-          <w:sz w:val="20"/>
-          <w:szCs w:val="20"/>
-          <w:lang w:val="es-ES"/>
-        </w:rPr>
-        <w:t>¿</w:t>
-      </w:r>
+          <w:lang w:val="es-ES"/>
+        </w:rPr>
+        <w:t xml:space="preserve"> </w:t>
+      </w:r>
+    </w:p>
+    <w:p>
+      <w:pPr>
+        <w:rPr>
+          <w:rFonts w:ascii="Arial" w:hAnsi="Arial" w:cs="Arial"/>
+          <w:sz w:val="20"/>
+          <w:szCs w:val="20"/>
+          <w:lang w:val="es-ES"/>
+        </w:rPr>
+      </w:pPr>
       <w:r>
         <w:rPr>
           <w:rFonts w:ascii="Arial" w:hAnsi="Arial" w:cs="Arial"/>
@@ -76,12 +79,41 @@
           <w:szCs w:val="20"/>
           <w:lang w:val="es-ES"/>
         </w:rPr>
-        <w:t xml:space="preserve">hay una tendencia observable de consumo de drogas para hombres y mujeres por separado? </w:t>
-      </w:r>
-    </w:p>
-    <w:p>
-      <w:pPr>
-        <w:jc w:val="both"/>
+        <w:t>Autores:</w:t>
+      </w:r>
+      <w:r>
+        <w:rPr>
+          <w:rFonts w:ascii="Arial" w:hAnsi="Arial" w:cs="Arial"/>
+          <w:sz w:val="20"/>
+          <w:szCs w:val="20"/>
+          <w:lang w:val="es-ES"/>
+        </w:rPr>
+        <w:t xml:space="preserve"> Alejandro </w:t>
+      </w:r>
+      <w:proofErr w:type="spellStart"/>
+      <w:r>
+        <w:rPr>
+          <w:rFonts w:ascii="Arial" w:hAnsi="Arial" w:cs="Arial"/>
+          <w:sz w:val="20"/>
+          <w:szCs w:val="20"/>
+          <w:lang w:val="es-ES"/>
+        </w:rPr>
+        <w:t>Lopez-Fando</w:t>
+      </w:r>
+      <w:proofErr w:type="spellEnd"/>
+      <w:r>
+        <w:rPr>
+          <w:rFonts w:ascii="Arial" w:hAnsi="Arial" w:cs="Arial"/>
+          <w:sz w:val="20"/>
+          <w:szCs w:val="20"/>
+          <w:lang w:val="es-ES"/>
+        </w:rPr>
+        <w:t>, Jerson Peña, Manuela Larrea Gómez</w:t>
+      </w:r>
+    </w:p>
+    <w:p>
+      <w:pPr>
+        <w:jc w:val="center"/>
         <w:rPr>
           <w:rFonts w:ascii="Arial" w:hAnsi="Arial" w:cs="Arial"/>
           <w:b/>
@@ -92,6 +124,190 @@
       <w:r>
         <w:rPr>
           <w:rFonts w:ascii="Arial" w:hAnsi="Arial" w:cs="Arial"/>
+          <w:b/>
+          <w:bCs/>
+          <w:noProof/>
+          <w:lang w:val="es-ES"/>
+        </w:rPr>
+        <mc:AlternateContent>
+          <mc:Choice Requires="wps">
+            <w:drawing>
+              <wp:anchor distT="0" distB="0" distL="114300" distR="114300" simplePos="0" relativeHeight="251659264" behindDoc="0" locked="0" layoutInCell="1" allowOverlap="1" wp14:anchorId="71845FE4" wp14:editId="27152C72">
+                <wp:simplePos x="0" y="0"/>
+                <wp:positionH relativeFrom="column">
+                  <wp:posOffset>-10695</wp:posOffset>
+                </wp:positionH>
+                <wp:positionV relativeFrom="paragraph">
+                  <wp:posOffset>39637</wp:posOffset>
+                </wp:positionV>
+                <wp:extent cx="6283158" cy="21390"/>
+                <wp:effectExtent l="0" t="0" r="22860" b="36195"/>
+                <wp:wrapNone/>
+                <wp:docPr id="873028569" name="Straight Connector 1"/>
+                <wp:cNvGraphicFramePr/>
+                <a:graphic xmlns:a="http://schemas.openxmlformats.org/drawingml/2006/main">
+                  <a:graphicData uri="http://schemas.microsoft.com/office/word/2010/wordprocessingShape">
+                    <wps:wsp>
+                      <wps:cNvCnPr/>
+                      <wps:spPr>
+                        <a:xfrm flipV="1">
+                          <a:off x="0" y="0"/>
+                          <a:ext cx="6283158" cy="21390"/>
+                        </a:xfrm>
+                        <a:prstGeom prst="line">
+                          <a:avLst/>
+                        </a:prstGeom>
+                      </wps:spPr>
+                      <wps:style>
+                        <a:lnRef idx="1">
+                          <a:schemeClr val="dk1"/>
+                        </a:lnRef>
+                        <a:fillRef idx="0">
+                          <a:schemeClr val="dk1"/>
+                        </a:fillRef>
+                        <a:effectRef idx="0">
+                          <a:schemeClr val="dk1"/>
+                        </a:effectRef>
+                        <a:fontRef idx="minor">
+                          <a:schemeClr val="tx1"/>
+                        </a:fontRef>
+                      </wps:style>
+                      <wps:bodyPr/>
+                    </wps:wsp>
+                  </a:graphicData>
+                </a:graphic>
+              </wp:anchor>
+            </w:drawing>
+          </mc:Choice>
+          <mc:Fallback>
+            <w:pict>
+              <v:line w14:anchorId="143B3884" id="Straight Connector 1" o:spid="_x0000_s1026" style="position:absolute;flip:y;z-index:251659264;visibility:visible;mso-wrap-style:square;mso-wrap-distance-left:9pt;mso-wrap-distance-top:0;mso-wrap-distance-right:9pt;mso-wrap-distance-bottom:0;mso-position-horizontal:absolute;mso-position-horizontal-relative:text;mso-position-vertical:absolute;mso-position-vertical-relative:text" from="-.85pt,3.1pt" to="493.9pt,4.8pt" o:gfxdata="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" strokecolor="black [3200]" strokeweight=".5pt">
+                <v:stroke joinstyle="miter"/>
+              </v:line>
+            </w:pict>
+          </mc:Fallback>
+        </mc:AlternateContent>
+      </w:r>
+    </w:p>
+    <w:p>
+      <w:pPr>
+        <w:jc w:val="center"/>
+        <w:rPr>
+          <w:rFonts w:ascii="Arial" w:hAnsi="Arial" w:cs="Arial"/>
+          <w:b/>
+          <w:bCs/>
+          <w:lang w:val="es-ES"/>
+        </w:rPr>
+      </w:pPr>
+      <w:r>
+        <w:rPr>
+          <w:rFonts w:ascii="Arial" w:hAnsi="Arial" w:cs="Arial"/>
+          <w:b/>
+          <w:bCs/>
+          <w:lang w:val="es-ES"/>
+        </w:rPr>
+        <w:t xml:space="preserve">Documento de </w:t>
+      </w:r>
+      <w:r>
+        <w:rPr>
+          <w:rFonts w:ascii="Arial" w:hAnsi="Arial" w:cs="Arial"/>
+          <w:b/>
+          <w:bCs/>
+          <w:lang w:val="es-ES"/>
+        </w:rPr>
+        <w:t>Visualizaciones</w:t>
+      </w:r>
+      <w:r>
+        <w:rPr>
+          <w:rFonts w:ascii="Arial" w:hAnsi="Arial" w:cs="Arial"/>
+          <w:b/>
+          <w:bCs/>
+          <w:lang w:val="es-ES"/>
+        </w:rPr>
+        <w:t xml:space="preserve"> y conclusiones </w:t>
+      </w:r>
+    </w:p>
+    <w:p>
+      <w:pPr>
+        <w:jc w:val="center"/>
+        <w:rPr>
+          <w:rFonts w:ascii="Arial" w:hAnsi="Arial" w:cs="Arial"/>
+          <w:b/>
+          <w:bCs/>
+          <w:lang w:val="es-ES"/>
+        </w:rPr>
+      </w:pPr>
+    </w:p>
+    <w:p>
+      <w:pPr>
+        <w:jc w:val="both"/>
+        <w:rPr>
+          <w:rFonts w:ascii="Arial" w:hAnsi="Arial" w:cs="Arial"/>
+          <w:b/>
+          <w:bCs/>
+          <w:sz w:val="20"/>
+          <w:szCs w:val="20"/>
+          <w:lang w:val="es-ES"/>
+        </w:rPr>
+      </w:pPr>
+      <w:r>
+        <w:rPr>
+          <w:rFonts w:ascii="Arial" w:hAnsi="Arial" w:cs="Arial"/>
+          <w:b/>
+          <w:bCs/>
+          <w:sz w:val="20"/>
+          <w:szCs w:val="20"/>
+          <w:lang w:val="es-ES"/>
+        </w:rPr>
+        <w:t>¿Cómo están distribuidos los hombres y las mujeres dentro de la muestra?</w:t>
+      </w:r>
+      <w:r>
+        <w:rPr>
+          <w:rFonts w:ascii="Arial" w:hAnsi="Arial" w:cs="Arial"/>
+          <w:b/>
+          <w:bCs/>
+          <w:sz w:val="20"/>
+          <w:szCs w:val="20"/>
+          <w:lang w:val="es-ES"/>
+        </w:rPr>
+        <w:t xml:space="preserve"> </w:t>
+      </w:r>
+      <w:r>
+        <w:rPr>
+          <w:rFonts w:ascii="Arial" w:hAnsi="Arial" w:cs="Arial"/>
+          <w:b/>
+          <w:bCs/>
+          <w:sz w:val="20"/>
+          <w:szCs w:val="20"/>
+          <w:lang w:val="es-ES"/>
+        </w:rPr>
+        <w:t>¿</w:t>
+      </w:r>
+      <w:r>
+        <w:rPr>
+          <w:rFonts w:ascii="Arial" w:hAnsi="Arial" w:cs="Arial"/>
+          <w:b/>
+          <w:bCs/>
+          <w:sz w:val="20"/>
+          <w:szCs w:val="20"/>
+          <w:lang w:val="es-ES"/>
+        </w:rPr>
+        <w:t xml:space="preserve">hay una tendencia observable de consumo de drogas para hombres y mujeres por separado? </w:t>
+      </w:r>
+    </w:p>
+    <w:p>
+      <w:pPr>
+        <w:jc w:val="both"/>
+        <w:rPr>
+          <w:rFonts w:ascii="Arial" w:hAnsi="Arial" w:cs="Arial"/>
+          <w:b/>
+          <w:bCs/>
+          <w:lang w:val="es-ES"/>
+        </w:rPr>
+      </w:pPr>
+      <w:r>
+        <w:rPr>
+          <w:rFonts w:ascii="Arial" w:hAnsi="Arial" w:cs="Arial"/>
           <w:sz w:val="20"/>
           <w:szCs w:val="20"/>
           <w:lang w:val="es-ES"/>
@@ -128,6 +344,7 @@
     </w:p>
     <w:p>
       <w:pPr>
+        <w:jc w:val="center"/>
         <w:rPr>
           <w:rFonts w:ascii="Arial" w:hAnsi="Arial" w:cs="Arial"/>
           <w:lang w:val="es-ES"/>
@@ -139,9 +356,9 @@
           <w:noProof/>
         </w:rPr>
         <w:drawing>
-          <wp:inline distT="0" distB="0" distL="0" distR="0" wp14:anchorId="025EBC57" wp14:editId="3E3C337D">
-            <wp:extent cx="3006873" cy="1929089"/>
-            <wp:effectExtent l="0" t="0" r="3175" b="0"/>
+          <wp:inline distT="0" distB="0" distL="0" distR="0" wp14:anchorId="025EBC57" wp14:editId="415694AA">
+            <wp:extent cx="2858888" cy="1834148"/>
+            <wp:effectExtent l="0" t="0" r="0" b="0"/>
             <wp:docPr id="1289151007" name="Picture 1" descr="A graph of blue and red bars&#10;&#10;Description automatically generated"/>
             <wp:cNvGraphicFramePr>
               <a:graphicFrameLocks xmlns:a="http://schemas.openxmlformats.org/drawingml/2006/main" noChangeAspect="1"/>
@@ -162,7 +379,7 @@
                   <pic:spPr>
                     <a:xfrm>
                       <a:off x="0" y="0"/>
-                      <a:ext cx="3006873" cy="1929089"/>
+                      <a:ext cx="2866963" cy="1839329"/>
                     </a:xfrm>
                     <a:prstGeom prst="rect">
                       <a:avLst/>
@@ -177,16 +394,10 @@
       <w:r>
         <w:rPr>
           <w:rFonts w:ascii="Arial" w:hAnsi="Arial" w:cs="Arial"/>
-          <w:lang w:val="es-ES"/>
-        </w:rPr>
-        <w:t xml:space="preserve"> </w:t>
-      </w:r>
-      <w:r>
-        <w:rPr>
-          <w:rFonts w:ascii="Arial" w:hAnsi="Arial" w:cs="Arial"/>
-          <w:lang w:val="es-ES"/>
-        </w:rPr>
-        <w:t xml:space="preserve">   </w:t>
+          <w:noProof/>
+          <w:lang w:val="es-ES"/>
+        </w:rPr>
+        <w:t xml:space="preserve">       </w:t>
       </w:r>
       <w:r>
         <w:rPr>
@@ -324,9 +535,9 @@
           <w:lang w:val="es-ES"/>
         </w:rPr>
         <w:drawing>
-          <wp:inline distT="0" distB="0" distL="0" distR="0" wp14:anchorId="2B16FEFD" wp14:editId="06042E85">
-            <wp:extent cx="2424223" cy="1744994"/>
-            <wp:effectExtent l="0" t="0" r="0" b="7620"/>
+          <wp:inline distT="0" distB="0" distL="0" distR="0" wp14:anchorId="2B16FEFD" wp14:editId="469DF27B">
+            <wp:extent cx="2909754" cy="1721853"/>
+            <wp:effectExtent l="0" t="0" r="5080" b="0"/>
             <wp:docPr id="1756961804" name="Picture 1" descr="A diagram of a triangle with red and blue lines&#10;&#10;Description automatically generated"/>
             <wp:cNvGraphicFramePr>
               <a:graphicFrameLocks xmlns:a="http://schemas.openxmlformats.org/drawingml/2006/main" noChangeAspect="1"/>
@@ -340,13 +551,13 @@
                   </pic:nvPicPr>
                   <pic:blipFill rotWithShape="1">
                     <a:blip r:embed="rId7"/>
-                    <a:srcRect l="7383"/>
+                    <a:srcRect l="7383" t="6878" b="10913"/>
                     <a:stretch/>
                   </pic:blipFill>
                   <pic:spPr bwMode="auto">
                     <a:xfrm>
                       <a:off x="0" y="0"/>
-                      <a:ext cx="2443129" cy="1758603"/>
+                      <a:ext cx="2982553" cy="1764932"/>
                     </a:xfrm>
                     <a:prstGeom prst="rect">
                       <a:avLst/>
@@ -384,6 +595,7 @@
           <w:szCs w:val="20"/>
           <w:lang w:val="es-ES"/>
         </w:rPr>
+        <w:lastRenderedPageBreak/>
         <w:t>Aunque las tendencias de consumo son similares entre hombres y mujeres, los hombres presentan un mayor porcentaje de consumo en cada categoría. Esta diferencia puede ser atribuida a la naturaleza de la muestra o a factores exógenos, lo que sugiere la necesidad de un análisis multivariante para controlar posibles variables de confusión.</w:t>
       </w:r>
     </w:p>
@@ -404,7 +616,6 @@
           <w:szCs w:val="20"/>
           <w:lang w:val="es-ES"/>
         </w:rPr>
-        <w:lastRenderedPageBreak/>
         <w:t>Es importante enfatizar que, aunque los gráficos radiales son herramientas eficaces para representar y comparar distribuciones de frecuencia en múltiples categorías, no deben ser utilizados para inferir relaciones causales sin un análisis inferencial apropiado. En otras palabras, la tendencia de consumo de estas drogas, evidenciada en el gráfico, no es concluyente ni extrapolable a una población muestral diferente.</w:t>
       </w:r>
     </w:p>
@@ -888,6 +1099,7 @@
           <w:szCs w:val="20"/>
           <w:lang w:val="es-ES"/>
         </w:rPr>
+        <w:lastRenderedPageBreak/>
         <w:drawing>
           <wp:inline distT="0" distB="0" distL="0" distR="0" wp14:anchorId="479438F6" wp14:editId="1C5A17E7">
             <wp:extent cx="2860766" cy="1934379"/>
@@ -999,7 +1211,6 @@
           <w:szCs w:val="20"/>
           <w:lang w:val="es-ES"/>
         </w:rPr>
-        <w:lastRenderedPageBreak/>
         <w:t>Para el caso de las mujeres de la muestra estudia</w:t>
       </w:r>
       <w:r>
@@ -1307,7 +1518,7 @@
           <w:szCs w:val="20"/>
           <w:lang w:val="es-ES"/>
         </w:rPr>
-        <w:t xml:space="preserve">¿Qué nivel educativo tienen los hombres y las mujeres que consumen y no consumen estas dos categorías de drogas </w:t>
+        <w:t>¿Qué nivel educativo tienen los hombres y las mujeres que consumen y no consumen</w:t>
       </w:r>
       <w:r>
         <w:rPr>
@@ -1318,7 +1529,7 @@
           <w:szCs w:val="20"/>
           <w:lang w:val="es-ES"/>
         </w:rPr>
-        <w:t>con mayor tendencia de consumo</w:t>
+        <w:t xml:space="preserve"> estas dos categorías con consumo pico (recreativas y sedantes)</w:t>
       </w:r>
       <w:r>
         <w:rPr>
@@ -1385,24 +1596,22 @@
     </w:p>
     <w:p>
       <w:pPr>
-        <w:rPr>
-          <w:noProof/>
-          <w:lang w:val="es-ES"/>
-        </w:rPr>
-      </w:pPr>
-      <w:r>
-        <w:rPr>
-          <w:rFonts w:ascii="Arial" w:hAnsi="Arial" w:cs="Arial"/>
-          <w:noProof/>
-          <w:sz w:val="20"/>
-          <w:szCs w:val="20"/>
+        <w:jc w:val="center"/>
+        <w:rPr>
+          <w:noProof/>
+          <w:lang w:val="es-ES"/>
+        </w:rPr>
+      </w:pPr>
+      <w:r>
+        <w:rPr>
+          <w:noProof/>
           <w:lang w:val="es-ES"/>
         </w:rPr>
         <w:drawing>
-          <wp:inline distT="0" distB="0" distL="0" distR="0" wp14:anchorId="305DC745" wp14:editId="18B2661B">
-            <wp:extent cx="2781713" cy="1773936"/>
-            <wp:effectExtent l="0" t="0" r="0" b="0"/>
-            <wp:docPr id="2052043423" name="Picture 1" descr="A graph of different colored bars&#10;&#10;Description automatically generated with medium confidence"/>
+          <wp:inline distT="0" distB="0" distL="0" distR="0" wp14:anchorId="22D5DEEC" wp14:editId="2423F506">
+            <wp:extent cx="2951598" cy="1882274"/>
+            <wp:effectExtent l="0" t="0" r="1270" b="3810"/>
+            <wp:docPr id="259409257" name="Picture 1" descr="A graph of different colored bars&#10;&#10;Description automatically generated"/>
             <wp:cNvGraphicFramePr>
               <a:graphicFrameLocks xmlns:a="http://schemas.openxmlformats.org/drawingml/2006/main" noChangeAspect="1"/>
             </wp:cNvGraphicFramePr>
@@ -1410,7 +1619,7 @@
               <a:graphicData uri="http://schemas.openxmlformats.org/drawingml/2006/picture">
                 <pic:pic xmlns:pic="http://schemas.openxmlformats.org/drawingml/2006/picture">
                   <pic:nvPicPr>
-                    <pic:cNvPr id="2052043423" name="Picture 1" descr="A graph of different colored bars&#10;&#10;Description automatically generated with medium confidence"/>
+                    <pic:cNvPr id="259409257" name="Picture 1" descr="A graph of different colored bars&#10;&#10;Description automatically generated"/>
                     <pic:cNvPicPr/>
                   </pic:nvPicPr>
                   <pic:blipFill>
@@ -1422,7 +1631,7 @@
                   <pic:spPr>
                     <a:xfrm>
                       <a:off x="0" y="0"/>
-                      <a:ext cx="2781713" cy="1773936"/>
+                      <a:ext cx="2984308" cy="1903133"/>
                     </a:xfrm>
                     <a:prstGeom prst="rect">
                       <a:avLst/>
@@ -1439,18 +1648,11 @@
           <w:noProof/>
           <w:lang w:val="es-ES"/>
         </w:rPr>
-        <w:t xml:space="preserve"> </w:t>
-      </w:r>
-      <w:r>
-        <w:rPr>
-          <w:noProof/>
-          <w:lang w:val="es-ES"/>
-        </w:rPr>
         <w:drawing>
-          <wp:inline distT="0" distB="0" distL="0" distR="0" wp14:anchorId="0F03CA97" wp14:editId="1F7FBFD9">
-            <wp:extent cx="2725694" cy="1761800"/>
-            <wp:effectExtent l="0" t="0" r="0" b="0"/>
-            <wp:docPr id="932060468" name="Picture 1" descr="A graph of different colored bars&#10;&#10;Description automatically generated"/>
+          <wp:inline distT="0" distB="0" distL="0" distR="0" wp14:anchorId="1FA01208" wp14:editId="13D016CC">
+            <wp:extent cx="2903621" cy="1876806"/>
+            <wp:effectExtent l="0" t="0" r="0" b="9525"/>
+            <wp:docPr id="1777860824" name="Picture 1" descr="A graph of different colored bars&#10;&#10;Description automatically generated"/>
             <wp:cNvGraphicFramePr>
               <a:graphicFrameLocks xmlns:a="http://schemas.openxmlformats.org/drawingml/2006/main" noChangeAspect="1"/>
             </wp:cNvGraphicFramePr>
@@ -1458,7 +1660,7 @@
               <a:graphicData uri="http://schemas.openxmlformats.org/drawingml/2006/picture">
                 <pic:pic xmlns:pic="http://schemas.openxmlformats.org/drawingml/2006/picture">
                   <pic:nvPicPr>
-                    <pic:cNvPr id="932060468" name="Picture 1" descr="A graph of different colored bars&#10;&#10;Description automatically generated"/>
+                    <pic:cNvPr id="1777860824" name="Picture 1" descr="A graph of different colored bars&#10;&#10;Description automatically generated"/>
                     <pic:cNvPicPr/>
                   </pic:nvPicPr>
                   <pic:blipFill>
@@ -1470,7 +1672,7 @@
                   <pic:spPr>
                     <a:xfrm>
                       <a:off x="0" y="0"/>
-                      <a:ext cx="2739343" cy="1770623"/>
+                      <a:ext cx="2955517" cy="1910350"/>
                     </a:xfrm>
                     <a:prstGeom prst="rect">
                       <a:avLst/>
@@ -1485,15 +1687,6 @@
     </w:p>
     <w:p>
       <w:pPr>
-        <w:rPr>
-          <w:rFonts w:ascii="Roboto" w:hAnsi="Roboto"/>
-          <w:color w:val="111111"/>
-          <w:lang w:val="es-ES"/>
-        </w:rPr>
-      </w:pPr>
-    </w:p>
-    <w:p>
-      <w:pPr>
         <w:jc w:val="both"/>
         <w:rPr>
           <w:rFonts w:ascii="Arial" w:hAnsi="Arial" w:cs="Arial"/>
@@ -1511,6 +1704,7 @@
           <w:szCs w:val="20"/>
           <w:lang w:val="es-ES"/>
         </w:rPr>
+        <w:lastRenderedPageBreak/>
         <w:t xml:space="preserve">Para la muestra masculina, se observa una relación inversa entre el nivel educativo y la frecuencia relativa de consumo de drogas recreativas y sedantes. Los individuos </w:t>
       </w:r>
       <w:r>
@@ -1686,18 +1880,14 @@
       </w:pPr>
       <w:r>
         <w:rPr>
-          <w:rFonts w:ascii="Arial" w:hAnsi="Arial" w:cs="Arial"/>
-          <w:noProof/>
-          <w:sz w:val="20"/>
-          <w:szCs w:val="20"/>
-          <w:lang w:val="es-ES"/>
-        </w:rPr>
-        <w:lastRenderedPageBreak/>
+          <w:noProof/>
+          <w:lang w:val="es-ES"/>
+        </w:rPr>
         <w:drawing>
-          <wp:inline distT="0" distB="0" distL="0" distR="0" wp14:anchorId="02EFBC21" wp14:editId="4210FEBA">
-            <wp:extent cx="2806995" cy="1797856"/>
-            <wp:effectExtent l="0" t="0" r="0" b="0"/>
-            <wp:docPr id="1249344314" name="Picture 1" descr="A graph of different colored bars&#10;&#10;Description automatically generated with medium confidence"/>
+          <wp:inline distT="0" distB="0" distL="0" distR="0" wp14:anchorId="33161246" wp14:editId="7925EB34">
+            <wp:extent cx="2818063" cy="1804947"/>
+            <wp:effectExtent l="0" t="0" r="1905" b="5080"/>
+            <wp:docPr id="1285557861" name="Picture 1" descr="A graph of different colored bars&#10;&#10;Description automatically generated"/>
             <wp:cNvGraphicFramePr>
               <a:graphicFrameLocks xmlns:a="http://schemas.openxmlformats.org/drawingml/2006/main" noChangeAspect="1"/>
             </wp:cNvGraphicFramePr>
@@ -1705,7 +1895,7 @@
               <a:graphicData uri="http://schemas.openxmlformats.org/drawingml/2006/picture">
                 <pic:pic xmlns:pic="http://schemas.openxmlformats.org/drawingml/2006/picture">
                   <pic:nvPicPr>
-                    <pic:cNvPr id="1249344314" name="Picture 1" descr="A graph of different colored bars&#10;&#10;Description automatically generated with medium confidence"/>
+                    <pic:cNvPr id="1285557861" name="Picture 1" descr="A graph of different colored bars&#10;&#10;Description automatically generated"/>
                     <pic:cNvPicPr/>
                   </pic:nvPicPr>
                   <pic:blipFill>
@@ -1717,7 +1907,7 @@
                   <pic:spPr>
                     <a:xfrm>
                       <a:off x="0" y="0"/>
-                      <a:ext cx="2806995" cy="1797856"/>
+                      <a:ext cx="2921067" cy="1870920"/>
                     </a:xfrm>
                     <a:prstGeom prst="rect">
                       <a:avLst/>
@@ -1735,10 +1925,10 @@
           <w:lang w:val="es-ES"/>
         </w:rPr>
         <w:drawing>
-          <wp:inline distT="0" distB="0" distL="0" distR="0" wp14:anchorId="2108FD04" wp14:editId="70DF4BF5">
-            <wp:extent cx="2757377" cy="1790232"/>
-            <wp:effectExtent l="0" t="0" r="5080" b="635"/>
-            <wp:docPr id="302228563" name="Picture 1" descr="A graph of different colored bars&#10;&#10;Description automatically generated with medium confidence"/>
+          <wp:inline distT="0" distB="0" distL="0" distR="0" wp14:anchorId="4AE738BD" wp14:editId="00BF1211">
+            <wp:extent cx="2796673" cy="1815746"/>
+            <wp:effectExtent l="0" t="0" r="3810" b="0"/>
+            <wp:docPr id="2128703383" name="Picture 1" descr="A graph of different colored bars&#10;&#10;Description automatically generated with medium confidence"/>
             <wp:cNvGraphicFramePr>
               <a:graphicFrameLocks xmlns:a="http://schemas.openxmlformats.org/drawingml/2006/main" noChangeAspect="1"/>
             </wp:cNvGraphicFramePr>
@@ -1746,7 +1936,7 @@
               <a:graphicData uri="http://schemas.openxmlformats.org/drawingml/2006/picture">
                 <pic:pic xmlns:pic="http://schemas.openxmlformats.org/drawingml/2006/picture">
                   <pic:nvPicPr>
-                    <pic:cNvPr id="302228563" name="Picture 1" descr="A graph of different colored bars&#10;&#10;Description automatically generated with medium confidence"/>
+                    <pic:cNvPr id="2128703383" name="Picture 1" descr="A graph of different colored bars&#10;&#10;Description automatically generated with medium confidence"/>
                     <pic:cNvPicPr/>
                   </pic:nvPicPr>
                   <pic:blipFill>
@@ -1758,7 +1948,7 @@
                   <pic:spPr>
                     <a:xfrm>
                       <a:off x="0" y="0"/>
-                      <a:ext cx="2781381" cy="1805816"/>
+                      <a:ext cx="2828428" cy="1836363"/>
                     </a:xfrm>
                     <a:prstGeom prst="rect">
                       <a:avLst/>
@@ -1950,6 +2140,36 @@
         <w:jc w:val="both"/>
         <w:rPr>
           <w:rFonts w:ascii="Arial" w:hAnsi="Arial" w:cs="Arial"/>
+          <w:b/>
+          <w:bCs/>
+          <w:noProof/>
+          <w:sz w:val="20"/>
+          <w:szCs w:val="20"/>
+          <w:lang w:val="es-ES"/>
+        </w:rPr>
+      </w:pPr>
+    </w:p>
+    <w:p>
+      <w:pPr>
+        <w:jc w:val="both"/>
+        <w:rPr>
+          <w:rFonts w:ascii="Arial" w:hAnsi="Arial" w:cs="Arial"/>
+          <w:b/>
+          <w:bCs/>
+          <w:noProof/>
+          <w:sz w:val="20"/>
+          <w:szCs w:val="20"/>
+          <w:lang w:val="es-ES"/>
+        </w:rPr>
+      </w:pPr>
+    </w:p>
+    <w:p>
+      <w:pPr>
+        <w:jc w:val="both"/>
+        <w:rPr>
+          <w:rFonts w:ascii="Arial" w:hAnsi="Arial" w:cs="Arial"/>
+          <w:b/>
+          <w:bCs/>
           <w:noProof/>
           <w:sz w:val="20"/>
           <w:szCs w:val="20"/>
@@ -2060,7 +2280,29 @@
           <w:szCs w:val="20"/>
           <w:lang w:val="es-ES"/>
         </w:rPr>
-        <w:t>Se observa una variabilidad significativa en la distribución por edad para hombres, con un pico en el rango de 18-24 años, mientras que para mujeres, el rango de 25-34 años es más representativo.</w:t>
+        <w:t xml:space="preserve">Se observa una variabilidad significativa en la distribución por edad para hombres, con un pico en el rango de 18-24 años, mientras </w:t>
+      </w:r>
+      <w:proofErr w:type="gramStart"/>
+      <w:r>
+        <w:rPr>
+          <w:rFonts w:ascii="Arial" w:hAnsi="Arial" w:cs="Arial"/>
+          <w:color w:val="111111"/>
+          <w:sz w:val="20"/>
+          <w:szCs w:val="20"/>
+          <w:lang w:val="es-ES"/>
+        </w:rPr>
+        <w:t>que</w:t>
+      </w:r>
+      <w:proofErr w:type="gramEnd"/>
+      <w:r>
+        <w:rPr>
+          <w:rFonts w:ascii="Arial" w:hAnsi="Arial" w:cs="Arial"/>
+          <w:color w:val="111111"/>
+          <w:sz w:val="20"/>
+          <w:szCs w:val="20"/>
+          <w:lang w:val="es-ES"/>
+        </w:rPr>
+        <w:t xml:space="preserve"> para mujeres, el rango de 25-34 años es más representativo.</w:t>
       </w:r>
     </w:p>
     <w:p>
@@ -2164,7 +2406,57 @@
           <w:szCs w:val="20"/>
           <w:lang w:val="es-ES"/>
         </w:rPr>
-        <w:t>, ambos géneros muestran una tendencia de consumo predominante en drogas recreativas y sedantes, con más del 30% de prevalencia.</w:t>
+        <w:t>, ambos géneros muestran una tendencia de consumo predominante en drogas recreativas y sedantes</w:t>
+      </w:r>
+      <w:r>
+        <w:rPr>
+          <w:rFonts w:ascii="Arial" w:hAnsi="Arial" w:cs="Arial"/>
+          <w:color w:val="111111"/>
+          <w:sz w:val="20"/>
+          <w:szCs w:val="20"/>
+          <w:lang w:val="es-ES"/>
+        </w:rPr>
+        <w:t xml:space="preserve"> (superior al 57% en hombres y</w:t>
+      </w:r>
+      <w:r>
+        <w:rPr>
+          <w:rFonts w:ascii="Arial" w:hAnsi="Arial" w:cs="Arial"/>
+          <w:color w:val="111111"/>
+          <w:sz w:val="20"/>
+          <w:szCs w:val="20"/>
+          <w:lang w:val="es-ES"/>
+        </w:rPr>
+        <w:t xml:space="preserve"> 3</w:t>
+      </w:r>
+      <w:r>
+        <w:rPr>
+          <w:rFonts w:ascii="Arial" w:hAnsi="Arial" w:cs="Arial"/>
+          <w:color w:val="111111"/>
+          <w:sz w:val="20"/>
+          <w:szCs w:val="20"/>
+          <w:lang w:val="es-ES"/>
+        </w:rPr>
+        <w:t>2</w:t>
+      </w:r>
+      <w:r>
+        <w:rPr>
+          <w:rFonts w:ascii="Arial" w:hAnsi="Arial" w:cs="Arial"/>
+          <w:color w:val="111111"/>
+          <w:sz w:val="20"/>
+          <w:szCs w:val="20"/>
+          <w:lang w:val="es-ES"/>
+        </w:rPr>
+        <w:t xml:space="preserve">% </w:t>
+      </w:r>
+      <w:r>
+        <w:rPr>
+          <w:rFonts w:ascii="Arial" w:hAnsi="Arial" w:cs="Arial"/>
+          <w:color w:val="111111"/>
+          <w:sz w:val="20"/>
+          <w:szCs w:val="20"/>
+          <w:lang w:val="es-ES"/>
+        </w:rPr>
+        <w:t>en mujeres).</w:t>
       </w:r>
     </w:p>
     <w:p>
@@ -2197,6 +2489,7 @@
           <w:szCs w:val="20"/>
           <w:lang w:val="es-ES"/>
         </w:rPr>
+        <w:lastRenderedPageBreak/>
         <w:t>Comparación de consumo por género:</w:t>
       </w:r>
     </w:p>
@@ -2375,7 +2668,6 @@
           <w:szCs w:val="20"/>
           <w:lang w:val="es-ES"/>
         </w:rPr>
-        <w:lastRenderedPageBreak/>
         <w:t>En mujeres, se registra una variación adicional en los rangos de 25-54 años y 55+ años, con un aumento en el consumo entre las mujeres mayores de 55 años.</w:t>
       </w:r>
     </w:p>

</xml_diff>